<commit_message>
Update documents to latest
</commit_message>
<xml_diff>
--- a/Ensek_Retrospective.docx
+++ b/Ensek_Retrospective.docx
@@ -25,98 +25,129 @@
     </w:p>
     <w:p>
       <w:r>
-        <w:t xml:space="preserve">In a retrospective, we look back on the last sprint, talk about what happened, what went well, what </w:t>
+        <w:t xml:space="preserve">In a retrospective, </w:t>
+      </w:r>
+      <w:r>
+        <w:t>the team</w:t>
+      </w:r>
+      <w:r>
+        <w:t xml:space="preserve"> look back on the last sprint, talk about what happened, what went well, what </w:t>
+      </w:r>
+      <w:r>
+        <w:t>did not</w:t>
+      </w:r>
+      <w:r>
+        <w:t xml:space="preserve"> go so well, and any actions we can take forward to improve.</w:t>
+      </w:r>
+    </w:p>
+    <w:p>
+      <w:r>
+        <w:t>It is</w:t>
+      </w:r>
+      <w:r>
+        <w:t xml:space="preserve"> important that we </w:t>
+      </w:r>
+      <w:r>
+        <w:t>do not</w:t>
+      </w:r>
+      <w:r>
+        <w:t xml:space="preserve"> only look at negatives, </w:t>
+      </w:r>
+      <w:r>
+        <w:t>but we should also</w:t>
+      </w:r>
+      <w:r>
+        <w:t xml:space="preserve"> celebrate successes</w:t>
+      </w:r>
+      <w:r>
+        <w:t xml:space="preserve"> too</w:t>
+      </w:r>
+      <w:r>
+        <w:t xml:space="preserve">. </w:t>
+      </w:r>
+    </w:p>
+    <w:p>
+      <w:r>
+        <w:t xml:space="preserve">With all the </w:t>
+      </w:r>
+      <w:r>
+        <w:t>question</w:t>
+      </w:r>
+      <w:r>
+        <w:t>s here</w:t>
+      </w:r>
+      <w:r>
+        <w:t xml:space="preserve">, </w:t>
+      </w:r>
+      <w:r>
+        <w:t xml:space="preserve">I would open the discussion </w:t>
+      </w:r>
+      <w:r>
+        <w:t xml:space="preserve">hoping that the team would bring up the issues I noted. If not, I would </w:t>
+      </w:r>
+      <w:r>
+        <w:t xml:space="preserve">ask further questions to </w:t>
+      </w:r>
+      <w:r>
+        <w:t xml:space="preserve">try to guide the </w:t>
+      </w:r>
+      <w:r>
+        <w:t xml:space="preserve">conversation and highlight </w:t>
+      </w:r>
+      <w:r>
+        <w:t>things that happened.</w:t>
+      </w:r>
+    </w:p>
+    <w:p>
+      <w:r>
+        <w:t xml:space="preserve">We can do this in various formats, but usually I like to have a discussion with the team about the sprint before </w:t>
+      </w:r>
+      <w:r>
+        <w:t>brainstorming</w:t>
+      </w:r>
+      <w:r>
+        <w:t>, grouping</w:t>
+      </w:r>
+      <w:r>
+        <w:t>,</w:t>
+      </w:r>
+      <w:r>
+        <w:t xml:space="preserve"> </w:t>
       </w:r>
       <w:proofErr w:type="gramStart"/>
       <w:r>
-        <w:t>didn’t</w:t>
+        <w:t>voting</w:t>
       </w:r>
       <w:proofErr w:type="gramEnd"/>
       <w:r>
-        <w:t xml:space="preserve"> go so well, and any actions we can take forward to improve.</w:t>
-      </w:r>
-    </w:p>
-    <w:p>
-      <w:proofErr w:type="gramStart"/>
-      <w:r>
-        <w:t>It’s</w:t>
-      </w:r>
-      <w:proofErr w:type="gramEnd"/>
-      <w:r>
-        <w:t xml:space="preserve"> important that we don’t only look at negatives, we should celebrate successes. </w:t>
-      </w:r>
-    </w:p>
-    <w:p>
-      <w:r>
-        <w:t xml:space="preserve">With all the </w:t>
-      </w:r>
-      <w:r>
-        <w:t>question</w:t>
-      </w:r>
-      <w:r>
-        <w:t>s here</w:t>
-      </w:r>
-      <w:r>
-        <w:t xml:space="preserve">, </w:t>
-      </w:r>
-      <w:r>
-        <w:t xml:space="preserve">I would open the discussion </w:t>
-      </w:r>
-      <w:r>
-        <w:t xml:space="preserve">hoping that the team would bring up the issues I noted. If not, I would </w:t>
-      </w:r>
-      <w:r>
-        <w:t xml:space="preserve">ask further questions to </w:t>
-      </w:r>
-      <w:r>
-        <w:t xml:space="preserve">try to guide the </w:t>
-      </w:r>
-      <w:r>
-        <w:t xml:space="preserve">conversation and highlight </w:t>
-      </w:r>
-      <w:r>
-        <w:t>things that happened.</w:t>
-      </w:r>
-    </w:p>
-    <w:p>
-      <w:r>
-        <w:t xml:space="preserve">We can do this in various formats, but usually I like to have a discussion with the team about the sprint before </w:t>
-      </w:r>
-      <w:r>
-        <w:t>brainstorming</w:t>
-      </w:r>
-      <w:r>
-        <w:t xml:space="preserve">, </w:t>
-      </w:r>
-      <w:proofErr w:type="gramStart"/>
-      <w:r>
-        <w:t>grouping</w:t>
-      </w:r>
-      <w:proofErr w:type="gramEnd"/>
-      <w:r>
-        <w:t xml:space="preserve"> and voting and creating action items.</w:t>
-      </w:r>
-      <w:r>
-        <w:br/>
-      </w:r>
-    </w:p>
-    <w:p>
-      <w:pPr>
-        <w:rPr>
-          <w:b/>
-          <w:bCs/>
-          <w:i/>
-          <w:iCs/>
-        </w:rPr>
-      </w:pPr>
-      <w:r>
-        <w:rPr>
-          <w:b/>
-          <w:bCs/>
-          <w:i/>
-          <w:iCs/>
-        </w:rPr>
-        <w:t xml:space="preserve">Question: How do you think the Team </w:t>
+        <w:t xml:space="preserve"> and creating action items.</w:t>
+      </w:r>
+    </w:p>
+    <w:p>
+      <w:pPr>
+        <w:pStyle w:val="Heading1"/>
+      </w:pPr>
+      <w:r>
+        <w:t>Retrospective</w:t>
+      </w:r>
+    </w:p>
+    <w:p>
+      <w:pPr>
+        <w:rPr>
+          <w:b/>
+          <w:bCs/>
+          <w:i/>
+          <w:iCs/>
+        </w:rPr>
+      </w:pPr>
+      <w:r>
+        <w:rPr>
+          <w:b/>
+          <w:bCs/>
+          <w:i/>
+          <w:iCs/>
+        </w:rPr>
+        <w:t xml:space="preserve">Question: How do you think the </w:t>
       </w:r>
       <w:r>
         <w:rPr>
@@ -234,7 +265,19 @@
         <w:t xml:space="preserve"> i</w:t>
       </w:r>
       <w:r>
-        <w:t>s OK to have lots of people at the stand up, but only the scrum team can participate, unless the team want to actively ask questions. Others should observe.</w:t>
+        <w:t xml:space="preserve">s OK to have lots of people at the stand up, but only the scrum team can participate, unless the team want to actively </w:t>
+      </w:r>
+      <w:r>
+        <w:t xml:space="preserve">include them, </w:t>
+      </w:r>
+      <w:r>
+        <w:t>e.g.,</w:t>
+      </w:r>
+      <w:r>
+        <w:t xml:space="preserve"> by asking questions</w:t>
+      </w:r>
+      <w:r>
+        <w:t>. Others should observe.</w:t>
       </w:r>
       <w:r>
         <w:t xml:space="preserve"> </w:t>
@@ -246,7 +289,13 @@
         <w:t>r</w:t>
       </w:r>
       <w:r>
-        <w:t>um team members should set daily targets and discuss how they are progressing towards the sprint goal, and what to do next.</w:t>
+        <w:t xml:space="preserve">um team members should set daily targets and discuss how they are progressing towards the sprint goal, and what to do </w:t>
+      </w:r>
+      <w:r>
+        <w:t>during the current day to get nearer the goal</w:t>
+      </w:r>
+      <w:r>
+        <w:t>.</w:t>
       </w:r>
     </w:p>
     <w:p>
@@ -348,6 +397,15 @@
           <w:iCs/>
         </w:rPr>
         <w:t>produce a potentially releasable Product Increment?</w:t>
+      </w:r>
+      <w:r>
+        <w:rPr>
+          <w:b/>
+          <w:bCs/>
+          <w:i/>
+          <w:iCs/>
+        </w:rPr>
+        <w:t xml:space="preserve"> If not, what happened?</w:t>
       </w:r>
     </w:p>
     <w:p>
@@ -367,14 +425,7 @@
           <w:i/>
           <w:iCs/>
         </w:rPr>
-        <w:t>Did you get all the work completed on the sprint</w:t>
-      </w:r>
-      <w:r>
-        <w:rPr>
-          <w:i/>
-          <w:iCs/>
-        </w:rPr>
-        <w:t>?</w:t>
+        <w:t>Did you get all the work completed on the sprint?</w:t>
       </w:r>
       <w:r>
         <w:rPr>
@@ -395,11 +446,9 @@
       <w:r>
         <w:t xml:space="preserve">from the last sprint. Some PBIs were completed. but 1 PBI was not completed, and one PBI rolled to the next </w:t>
       </w:r>
-      <w:proofErr w:type="gramStart"/>
-      <w:r>
-        <w:t>sprint</w:t>
-      </w:r>
-      <w:proofErr w:type="gramEnd"/>
+      <w:r>
+        <w:t>sprint.</w:t>
+      </w:r>
     </w:p>
     <w:p>
       <w:pPr>
@@ -420,7 +469,28 @@
           <w:b/>
           <w:bCs/>
         </w:rPr>
-        <w:t>Think about what the team will demo in the Sprint Review and concentrate on creating an increment of Done, working software.</w:t>
+        <w:t xml:space="preserve">The </w:t>
+      </w:r>
+      <w:r>
+        <w:rPr>
+          <w:b/>
+          <w:bCs/>
+        </w:rPr>
+        <w:t xml:space="preserve">team </w:t>
+      </w:r>
+      <w:r>
+        <w:rPr>
+          <w:b/>
+          <w:bCs/>
+        </w:rPr>
+        <w:t xml:space="preserve">will think of what and how they </w:t>
+      </w:r>
+      <w:r>
+        <w:rPr>
+          <w:b/>
+          <w:bCs/>
+        </w:rPr>
+        <w:t>will demo in the Sprint Review and concentrate on creating an increment of Done, working software.</w:t>
       </w:r>
     </w:p>
     <w:p>
@@ -466,9 +536,6 @@
           <w:iCs/>
         </w:rPr>
         <w:t>Question: How did Planning go? Were you confident you could complete all items on the sprint?</w:t>
-      </w:r>
-      <w:r>
-        <w:br/>
       </w:r>
     </w:p>
     <w:p>
@@ -501,6 +568,9 @@
         <w:t>The PO added 2 undefined PBIs that were not refined.</w:t>
       </w:r>
       <w:r>
+        <w:t xml:space="preserve"> Patty took a while to define these PBIs, and did not raise a blocker when Pam did not provide information</w:t>
+      </w:r>
+      <w:r>
         <w:br/>
       </w:r>
     </w:p>
@@ -547,13 +617,14 @@
       <w:r>
         <w:t xml:space="preserve">The team reluctantly accepted the items event though they </w:t>
       </w:r>
-      <w:proofErr w:type="gramStart"/>
-      <w:r>
-        <w:t>weren’t</w:t>
-      </w:r>
-      <w:proofErr w:type="gramEnd"/>
+      <w:r>
+        <w:t>were not</w:t>
+      </w:r>
       <w:r>
         <w:t xml:space="preserve"> happy</w:t>
+      </w:r>
+      <w:r>
+        <w:t>.</w:t>
       </w:r>
       <w:r>
         <w:br/>
@@ -591,27 +662,8 @@
       <w:r>
         <w:t>.</w:t>
       </w:r>
-    </w:p>
-    <w:p>
-      <w:pPr>
-        <w:rPr>
-          <w:b/>
-          <w:bCs/>
-        </w:rPr>
-      </w:pPr>
-      <w:r>
-        <w:rPr>
-          <w:b/>
-          <w:bCs/>
-        </w:rPr>
-        <w:t>Action:</w:t>
-      </w:r>
-      <w:r>
-        <w:rPr>
-          <w:b/>
-          <w:bCs/>
-        </w:rPr>
-        <w:t xml:space="preserve"> Ensure the team are aware of the PBIs coming up, and these items are refined and ready.</w:t>
+      <w:r>
+        <w:br/>
       </w:r>
     </w:p>
     <w:p>
@@ -622,8 +674,6 @@
           <w:numId w:val="2"/>
         </w:numPr>
         <w:rPr>
-          <w:b/>
-          <w:bCs/>
           <w:i/>
           <w:iCs/>
         </w:rPr>
@@ -651,11 +701,9 @@
       <w:r>
         <w:t xml:space="preserve">PBIs </w:t>
       </w:r>
-      <w:proofErr w:type="gramStart"/>
-      <w:r>
-        <w:t>weren’t</w:t>
-      </w:r>
-      <w:proofErr w:type="gramEnd"/>
+      <w:r>
+        <w:t>were not</w:t>
+      </w:r>
       <w:r>
         <w:t xml:space="preserve"> ready</w:t>
       </w:r>
@@ -676,8 +724,6 @@
         <w:rPr>
           <w:b/>
           <w:bCs/>
-          <w:i/>
-          <w:iCs/>
         </w:rPr>
       </w:pPr>
       <w:r>
@@ -706,15 +752,40 @@
         <w:t xml:space="preserve"> </w:t>
       </w:r>
       <w:r>
-        <w:t xml:space="preserve">can be a useful, objective </w:t>
-      </w:r>
-      <w:proofErr w:type="gramStart"/>
-      <w:r>
-        <w:t>checklist</w:t>
-      </w:r>
-      <w:proofErr w:type="gramEnd"/>
-      <w:r>
-        <w:t xml:space="preserve"> </w:t>
+        <w:t xml:space="preserve">can be a useful, objective checklist </w:t>
+      </w:r>
+      <w:r>
+        <w:t>to ensure unready items cannot be accepted onto a sprint.</w:t>
+      </w:r>
+    </w:p>
+    <w:p>
+      <w:pPr>
+        <w:rPr>
+          <w:b/>
+          <w:bCs/>
+        </w:rPr>
+      </w:pPr>
+      <w:r>
+        <w:rPr>
+          <w:b/>
+          <w:bCs/>
+        </w:rPr>
+        <w:t xml:space="preserve">Action: Ensure the team have Refinements so they understand the PBIs coming up, and these items are refined and ready. </w:t>
+      </w:r>
+    </w:p>
+    <w:p>
+      <w:pPr>
+        <w:rPr>
+          <w:b/>
+          <w:bCs/>
+        </w:rPr>
+      </w:pPr>
+      <w:r>
+        <w:rPr>
+          <w:b/>
+          <w:bCs/>
+        </w:rPr>
+        <w:t>Action: Team must raise blockers so that they can be sorted out quickly</w:t>
       </w:r>
     </w:p>
     <w:p>
@@ -790,58 +861,34 @@
           <w:numId w:val="6"/>
         </w:numPr>
         <w:rPr>
-          <w:b/>
-          <w:bCs/>
-          <w:i/>
-          <w:iCs/>
-        </w:rPr>
-      </w:pPr>
-      <w:r>
-        <w:rPr>
-          <w:b/>
-          <w:bCs/>
-          <w:i/>
-          <w:iCs/>
-        </w:rPr>
-        <w:t>How much time did you manage to spend on items</w:t>
-      </w:r>
-      <w:r>
-        <w:rPr>
-          <w:b/>
-          <w:bCs/>
-          <w:i/>
-          <w:iCs/>
-        </w:rPr>
-        <w:t>, did you have to context switch?</w:t>
-      </w:r>
-      <w:r>
-        <w:rPr>
-          <w:b/>
-          <w:bCs/>
+          <w:i/>
+          <w:iCs/>
+        </w:rPr>
+      </w:pPr>
+      <w:r>
+        <w:rPr>
+          <w:i/>
+          <w:iCs/>
+        </w:rPr>
+        <w:t>How much time did you manage to spend on items, did you have to context switch?</w:t>
+      </w:r>
+      <w:r>
+        <w:rPr>
           <w:i/>
           <w:iCs/>
         </w:rPr>
         <w:br/>
       </w:r>
       <w:r>
-        <w:rPr>
-          <w:i/>
-          <w:iCs/>
-        </w:rPr>
-        <w:t>They had a change in priorities during the sprint, where incomplete work was put down and they switched onto other items</w:t>
-      </w:r>
-      <w:r>
-        <w:rPr>
-          <w:i/>
-          <w:iCs/>
-        </w:rPr>
-        <w:t>.</w:t>
-      </w:r>
-      <w:r>
-        <w:rPr>
-          <w:i/>
-          <w:iCs/>
-        </w:rPr>
+        <w:t>The</w:t>
+      </w:r>
+      <w:r>
+        <w:t xml:space="preserve"> team</w:t>
+      </w:r>
+      <w:r>
+        <w:t xml:space="preserve"> had a change in priorities during the sprint, where incomplete work was put down and they switched onto other items.</w:t>
+      </w:r>
+      <w:r>
         <w:br/>
         <w:t>Team members also worked late, and were asked to work weekends. The team may burn out?</w:t>
       </w:r>
@@ -861,16 +908,12 @@
           <w:numId w:val="6"/>
         </w:numPr>
         <w:rPr>
-          <w:b/>
-          <w:bCs/>
-          <w:i/>
-          <w:iCs/>
-        </w:rPr>
-      </w:pPr>
-      <w:r>
-        <w:rPr>
-          <w:b/>
-          <w:bCs/>
+          <w:i/>
+          <w:iCs/>
+        </w:rPr>
+      </w:pPr>
+      <w:r>
+        <w:rPr>
           <w:i/>
           <w:iCs/>
         </w:rPr>
@@ -878,8 +921,13 @@
       </w:r>
       <w:r>
         <w:rPr>
-          <w:b/>
-          <w:bCs/>
+          <w:i/>
+          <w:iCs/>
+        </w:rPr>
+        <w:t>?</w:t>
+      </w:r>
+      <w:r>
+        <w:rPr>
           <w:i/>
           <w:iCs/>
         </w:rPr>
@@ -908,8 +956,6 @@
       </w:pPr>
       <w:r>
         <w:rPr>
-          <w:b/>
-          <w:bCs/>
           <w:i/>
           <w:iCs/>
         </w:rPr>
@@ -917,8 +963,6 @@
       </w:r>
       <w:r>
         <w:rPr>
-          <w:b/>
-          <w:bCs/>
           <w:i/>
           <w:iCs/>
         </w:rPr>
@@ -950,8 +994,6 @@
         <w:rPr>
           <w:b/>
           <w:bCs/>
-          <w:i/>
-          <w:iCs/>
         </w:rPr>
       </w:pPr>
       <w:r>
@@ -1017,16 +1059,67 @@
           <w:b/>
           <w:bCs/>
         </w:rPr>
-        <w:t xml:space="preserve"> The team should not be ordinarily asked to work overtime apart from in exceptional circumstances.</w:t>
-      </w:r>
-      <w:r>
-        <w:rPr>
-          <w:b/>
-          <w:bCs/>
-          <w:i/>
-          <w:iCs/>
-        </w:rPr>
-        <w:br/>
+        <w:t xml:space="preserve"> </w:t>
+      </w:r>
+    </w:p>
+    <w:p>
+      <w:pPr>
+        <w:rPr>
+          <w:b/>
+          <w:bCs/>
+          <w:i/>
+          <w:iCs/>
+        </w:rPr>
+      </w:pPr>
+      <w:r>
+        <w:rPr>
+          <w:b/>
+          <w:bCs/>
+        </w:rPr>
+        <w:lastRenderedPageBreak/>
+        <w:t xml:space="preserve">Action: </w:t>
+      </w:r>
+      <w:r>
+        <w:rPr>
+          <w:b/>
+          <w:bCs/>
+        </w:rPr>
+        <w:t>The team should not be ordinarily asked to work overtime apart from in exceptional circumstances.</w:t>
+      </w:r>
+    </w:p>
+    <w:p>
+      <w:pPr>
+        <w:rPr>
+          <w:b/>
+          <w:bCs/>
+        </w:rPr>
+      </w:pPr>
+      <w:r>
+        <w:rPr>
+          <w:b/>
+          <w:bCs/>
+        </w:rPr>
+        <w:t>Action</w:t>
+      </w:r>
+      <w:r>
+        <w:rPr>
+          <w:b/>
+          <w:bCs/>
+        </w:rPr>
+        <w:t>: Investigate the problem with test environments, is there an underlying issue?</w:t>
+      </w:r>
+    </w:p>
+    <w:p>
+      <w:pPr>
+        <w:pStyle w:val="Heading1"/>
+      </w:pPr>
+      <w:r>
+        <w:t>Footnote</w:t>
+      </w:r>
+    </w:p>
+    <w:p>
+      <w:r>
+        <w:t>The outcome of this retrospective is 8 actions. Depending on the nature of the actions, this may be OK, or it may be too many to tackle straightaway on the next sprint. If it too many, this list could be prioritised, perhaps by voting. Any superfluous items could be archived or added to the Product Backlog for the team to pick up later.</w:t>
       </w:r>
     </w:p>
     <w:sectPr>
@@ -1494,6 +1587,95 @@
     </w:lvl>
   </w:abstractNum>
   <w:abstractNum w:abstractNumId="4" w15:restartNumberingAfterBreak="0">
+    <w:nsid w:val="5BA816FF"/>
+    <w:multiLevelType w:val="hybridMultilevel"/>
+    <w:tmpl w:val="B40A9A8C"/>
+    <w:lvl w:ilvl="0" w:tplc="0809000F">
+      <w:start w:val="1"/>
+      <w:numFmt w:val="decimal"/>
+      <w:lvlText w:val="%1."/>
+      <w:lvlJc w:val="left"/>
+      <w:pPr>
+        <w:ind w:left="720" w:hanging="360"/>
+      </w:pPr>
+      <w:rPr>
+        <w:rFonts w:hint="default"/>
+      </w:rPr>
+    </w:lvl>
+    <w:lvl w:ilvl="1" w:tplc="08090019" w:tentative="1">
+      <w:start w:val="1"/>
+      <w:numFmt w:val="lowerLetter"/>
+      <w:lvlText w:val="%2."/>
+      <w:lvlJc w:val="left"/>
+      <w:pPr>
+        <w:ind w:left="1440" w:hanging="360"/>
+      </w:pPr>
+    </w:lvl>
+    <w:lvl w:ilvl="2" w:tplc="0809001B" w:tentative="1">
+      <w:start w:val="1"/>
+      <w:numFmt w:val="lowerRoman"/>
+      <w:lvlText w:val="%3."/>
+      <w:lvlJc w:val="right"/>
+      <w:pPr>
+        <w:ind w:left="2160" w:hanging="180"/>
+      </w:pPr>
+    </w:lvl>
+    <w:lvl w:ilvl="3" w:tplc="0809000F" w:tentative="1">
+      <w:start w:val="1"/>
+      <w:numFmt w:val="decimal"/>
+      <w:lvlText w:val="%4."/>
+      <w:lvlJc w:val="left"/>
+      <w:pPr>
+        <w:ind w:left="2880" w:hanging="360"/>
+      </w:pPr>
+    </w:lvl>
+    <w:lvl w:ilvl="4" w:tplc="08090019" w:tentative="1">
+      <w:start w:val="1"/>
+      <w:numFmt w:val="lowerLetter"/>
+      <w:lvlText w:val="%5."/>
+      <w:lvlJc w:val="left"/>
+      <w:pPr>
+        <w:ind w:left="3600" w:hanging="360"/>
+      </w:pPr>
+    </w:lvl>
+    <w:lvl w:ilvl="5" w:tplc="0809001B" w:tentative="1">
+      <w:start w:val="1"/>
+      <w:numFmt w:val="lowerRoman"/>
+      <w:lvlText w:val="%6."/>
+      <w:lvlJc w:val="right"/>
+      <w:pPr>
+        <w:ind w:left="4320" w:hanging="180"/>
+      </w:pPr>
+    </w:lvl>
+    <w:lvl w:ilvl="6" w:tplc="0809000F" w:tentative="1">
+      <w:start w:val="1"/>
+      <w:numFmt w:val="decimal"/>
+      <w:lvlText w:val="%7."/>
+      <w:lvlJc w:val="left"/>
+      <w:pPr>
+        <w:ind w:left="5040" w:hanging="360"/>
+      </w:pPr>
+    </w:lvl>
+    <w:lvl w:ilvl="7" w:tplc="08090019" w:tentative="1">
+      <w:start w:val="1"/>
+      <w:numFmt w:val="lowerLetter"/>
+      <w:lvlText w:val="%8."/>
+      <w:lvlJc w:val="left"/>
+      <w:pPr>
+        <w:ind w:left="5760" w:hanging="360"/>
+      </w:pPr>
+    </w:lvl>
+    <w:lvl w:ilvl="8" w:tplc="0809001B" w:tentative="1">
+      <w:start w:val="1"/>
+      <w:numFmt w:val="lowerRoman"/>
+      <w:lvlText w:val="%9."/>
+      <w:lvlJc w:val="right"/>
+      <w:pPr>
+        <w:ind w:left="6480" w:hanging="180"/>
+      </w:pPr>
+    </w:lvl>
+  </w:abstractNum>
+  <w:abstractNum w:abstractNumId="5" w15:restartNumberingAfterBreak="0">
     <w:nsid w:val="796D1888"/>
     <w:multiLevelType w:val="hybridMultilevel"/>
     <w:tmpl w:val="A0C421F6"/>
@@ -1606,7 +1788,7 @@
       </w:rPr>
     </w:lvl>
   </w:abstractNum>
-  <w:abstractNum w:abstractNumId="5" w15:restartNumberingAfterBreak="0">
+  <w:abstractNum w:abstractNumId="6" w15:restartNumberingAfterBreak="0">
     <w:nsid w:val="7FA11782"/>
     <w:multiLevelType w:val="hybridMultilevel"/>
     <w:tmpl w:val="F0E06A96"/>
@@ -1729,13 +1911,16 @@
     <w:abstractNumId w:val="3"/>
   </w:num>
   <w:num w:numId="4">
-    <w:abstractNumId w:val="4"/>
+    <w:abstractNumId w:val="5"/>
   </w:num>
   <w:num w:numId="5">
     <w:abstractNumId w:val="2"/>
   </w:num>
   <w:num w:numId="6">
-    <w:abstractNumId w:val="5"/>
+    <w:abstractNumId w:val="6"/>
+  </w:num>
+  <w:num w:numId="7">
+    <w:abstractNumId w:val="4"/>
   </w:num>
 </w:numbering>
 </file>

</xml_diff>

<commit_message>
Update docs to latest
</commit_message>
<xml_diff>
--- a/Ensek_Retrospective.docx
+++ b/Ensek_Retrospective.docx
@@ -68,22 +68,7 @@
     </w:p>
     <w:p>
       <w:r>
-        <w:t xml:space="preserve">With all the </w:t>
-      </w:r>
-      <w:r>
-        <w:t>question</w:t>
-      </w:r>
-      <w:r>
-        <w:t>s here</w:t>
-      </w:r>
-      <w:r>
-        <w:t xml:space="preserve">, </w:t>
-      </w:r>
-      <w:r>
-        <w:t xml:space="preserve">I would open the discussion </w:t>
-      </w:r>
-      <w:r>
-        <w:t xml:space="preserve">hoping that the team would bring up the issues I noted. If not, I would </w:t>
+        <w:t xml:space="preserve">With all the questions here, I would open the discussion hoping that the team would bring up the issues I noted. If not, I would </w:t>
       </w:r>
       <w:r>
         <w:t xml:space="preserve">ask further questions to </w:t>
@@ -112,15 +97,7 @@
         <w:t>,</w:t>
       </w:r>
       <w:r>
-        <w:t xml:space="preserve"> </w:t>
-      </w:r>
-      <w:proofErr w:type="gramStart"/>
-      <w:r>
-        <w:t>voting</w:t>
-      </w:r>
-      <w:proofErr w:type="gramEnd"/>
-      <w:r>
-        <w:t xml:space="preserve"> and creating action items.</w:t>
+        <w:t xml:space="preserve"> voting and creating action items.</w:t>
       </w:r>
     </w:p>
     <w:p>
@@ -228,7 +205,21 @@
           <w:i/>
           <w:iCs/>
         </w:rPr>
-        <w:t>Did you have a stand up every day? If it was, how did you know what was going on?</w:t>
+        <w:t xml:space="preserve">Did you have a stand up every day? If </w:t>
+      </w:r>
+      <w:r>
+        <w:rPr>
+          <w:i/>
+          <w:iCs/>
+        </w:rPr>
+        <w:t>you didn’t</w:t>
+      </w:r>
+      <w:r>
+        <w:rPr>
+          <w:i/>
+          <w:iCs/>
+        </w:rPr>
+        <w:t>, how did you know what was going on?</w:t>
       </w:r>
       <w:r>
         <w:t xml:space="preserve"> </w:t>
@@ -693,13 +684,7 @@
         <w:br/>
       </w:r>
       <w:r>
-        <w:t>S</w:t>
-      </w:r>
-      <w:r>
-        <w:t xml:space="preserve">ome </w:t>
-      </w:r>
-      <w:r>
-        <w:t xml:space="preserve">PBIs </w:t>
+        <w:t xml:space="preserve">Some PBIs </w:t>
       </w:r>
       <w:r>
         <w:t>were not</w:t>
@@ -741,15 +726,7 @@
         <w:br/>
       </w:r>
       <w:r>
-        <w:t xml:space="preserve">A </w:t>
-      </w:r>
-      <w:proofErr w:type="spellStart"/>
-      <w:r>
-        <w:t>DoR</w:t>
-      </w:r>
-      <w:proofErr w:type="spellEnd"/>
-      <w:r>
-        <w:t xml:space="preserve"> </w:t>
+        <w:t xml:space="preserve">A DoR </w:t>
       </w:r>
       <w:r>
         <w:t xml:space="preserve">can be a useful, objective checklist </w:t>
@@ -807,23 +784,7 @@
           <w:b/>
           <w:bCs/>
         </w:rPr>
-        <w:t xml:space="preserve">Create a </w:t>
-      </w:r>
-      <w:proofErr w:type="spellStart"/>
-      <w:r>
-        <w:rPr>
-          <w:b/>
-          <w:bCs/>
-        </w:rPr>
-        <w:t>DoR</w:t>
-      </w:r>
-      <w:proofErr w:type="spellEnd"/>
-      <w:r>
-        <w:rPr>
-          <w:b/>
-          <w:bCs/>
-        </w:rPr>
-        <w:t xml:space="preserve"> for the team</w:t>
+        <w:t>Create a DoR for the team</w:t>
       </w:r>
     </w:p>
     <w:p>
@@ -969,15 +930,16 @@
         <w:br/>
       </w:r>
       <w:r>
-        <w:t xml:space="preserve">Sara interrupted, </w:t>
-      </w:r>
-      <w:proofErr w:type="spellStart"/>
-      <w:r>
-        <w:t>Prish</w:t>
-      </w:r>
-      <w:proofErr w:type="spellEnd"/>
-      <w:r>
-        <w:t xml:space="preserve"> was unhappy. The PO should be the conduit for all issues concerning priorities.</w:t>
+        <w:t>Sara interrupted</w:t>
+      </w:r>
+      <w:r>
+        <w:t xml:space="preserve"> the team</w:t>
+      </w:r>
+      <w:r>
+        <w:t xml:space="preserve">, </w:t>
+      </w:r>
+      <w:r>
+        <w:t>Prish was unhappy. The PO should be the conduit for all issues concerning priorities.</w:t>
       </w:r>
       <w:r>
         <w:rPr>
@@ -1001,31 +963,8 @@
           <w:b/>
           <w:bCs/>
         </w:rPr>
-        <w:t xml:space="preserve">Action: </w:t>
-      </w:r>
-      <w:r>
-        <w:rPr>
-          <w:b/>
-          <w:bCs/>
-        </w:rPr>
-        <w:t>Patty</w:t>
-      </w:r>
-      <w:r>
-        <w:rPr>
-          <w:b/>
-          <w:bCs/>
-        </w:rPr>
-        <w:t xml:space="preserve"> has a discussion with </w:t>
-      </w:r>
-      <w:proofErr w:type="spellStart"/>
-      <w:r>
-        <w:rPr>
-          <w:b/>
-          <w:bCs/>
-        </w:rPr>
-        <w:t>Prish</w:t>
-      </w:r>
-      <w:proofErr w:type="spellEnd"/>
+        <w:t>Action: Patty has a discussion with Prish</w:t>
+      </w:r>
       <w:r>
         <w:rPr>
           <w:b/>
@@ -1111,6 +1050,21 @@
     </w:p>
     <w:p>
       <w:pPr>
+        <w:rPr>
+          <w:b/>
+          <w:bCs/>
+        </w:rPr>
+      </w:pPr>
+      <w:r>
+        <w:rPr>
+          <w:b/>
+          <w:bCs/>
+        </w:rPr>
+        <w:t>Action: Create a dashboard to act as an information radiator so stakeholders can see up to date status at any time.</w:t>
+      </w:r>
+    </w:p>
+    <w:p>
+      <w:pPr>
         <w:pStyle w:val="Heading1"/>
       </w:pPr>
       <w:r>
@@ -1119,7 +1073,13 @@
     </w:p>
     <w:p>
       <w:r>
-        <w:t>The outcome of this retrospective is 8 actions. Depending on the nature of the actions, this may be OK, or it may be too many to tackle straightaway on the next sprint. If it too many, this list could be prioritised, perhaps by voting. Any superfluous items could be archived or added to the Product Backlog for the team to pick up later.</w:t>
+        <w:t xml:space="preserve">The outcome of this retrospective is </w:t>
+      </w:r>
+      <w:r>
+        <w:t xml:space="preserve">9 </w:t>
+      </w:r>
+      <w:r>
+        <w:t>actions. Depending on the nature of the actions, this may be OK, or it may be too many to tackle straightaway on the next sprint. If it too many, this list could be prioritised, perhaps by voting. Any superfluous items could be archived or added to the Product Backlog for the team to pick up later.</w:t>
       </w:r>
     </w:p>
     <w:sectPr>
@@ -2048,6 +2008,7 @@
     <w:lsdException w:name="HTML Sample" w:semiHidden="1" w:unhideWhenUsed="1"/>
     <w:lsdException w:name="HTML Typewriter" w:semiHidden="1" w:unhideWhenUsed="1"/>
     <w:lsdException w:name="HTML Variable" w:semiHidden="1" w:unhideWhenUsed="1"/>
+    <w:lsdException w:name="Normal Table" w:semiHidden="1" w:unhideWhenUsed="1"/>
     <w:lsdException w:name="annotation subject" w:semiHidden="1" w:unhideWhenUsed="1"/>
     <w:lsdException w:name="No List" w:semiHidden="1" w:unhideWhenUsed="1"/>
     <w:lsdException w:name="Outline List 1" w:semiHidden="1" w:unhideWhenUsed="1"/>
@@ -2094,8 +2055,10 @@
     <w:lsdException w:name="Table Subtle 2" w:semiHidden="1" w:unhideWhenUsed="1"/>
     <w:lsdException w:name="Table Web 1" w:semiHidden="1" w:unhideWhenUsed="1"/>
     <w:lsdException w:name="Table Web 2" w:semiHidden="1" w:unhideWhenUsed="1"/>
+    <w:lsdException w:name="Table Web 3" w:semiHidden="1" w:unhideWhenUsed="1"/>
     <w:lsdException w:name="Balloon Text" w:semiHidden="1" w:unhideWhenUsed="1"/>
     <w:lsdException w:name="Table Grid" w:uiPriority="39"/>
+    <w:lsdException w:name="Table Theme" w:semiHidden="1" w:unhideWhenUsed="1"/>
     <w:lsdException w:name="Placeholder Text" w:semiHidden="1"/>
     <w:lsdException w:name="No Spacing" w:uiPriority="1" w:qFormat="1"/>
     <w:lsdException w:name="Light Shading" w:uiPriority="60"/>

</xml_diff>